<commit_message>
Updated the config file to be SQL CE aware
</commit_message>
<xml_diff>
--- a/Help/Help.docx
+++ b/Help/Help.docx
@@ -236,6 +236,8 @@
           <w:r>
             <w:br w:type="page"/>
           </w:r>
+          <w:bookmarkStart w:id="0" w:name="_GoBack"/>
+          <w:bookmarkEnd w:id="0"/>
         </w:p>
         <w:p>
           <w:pPr>
@@ -250,6 +252,31 @@
           <w:pPr>
             <w:spacing w:after="0" w:line="240" w:lineRule="auto"/>
           </w:pPr>
+        </w:p>
+        <w:p>
+          <w:pPr>
+            <w:rPr>
+              <w:b/>
+            </w:rPr>
+          </w:pPr>
+          <w:r>
+            <w:rPr>
+              <w:b/>
+            </w:rPr>
+            <w:t>v1.0.4</w:t>
+          </w:r>
+        </w:p>
+        <w:p>
+          <w:pPr>
+            <w:pStyle w:val="ListParagraph"/>
+            <w:numPr>
+              <w:ilvl w:val="0"/>
+              <w:numId w:val="4"/>
+            </w:numPr>
+          </w:pPr>
+          <w:r>
+            <w:t>Updated the config file to be SQL CE aware</w:t>
+          </w:r>
         </w:p>
         <w:p>
           <w:pPr>
@@ -341,8 +368,6 @@
           <w:r>
             <w:t>specify</w:t>
           </w:r>
-          <w:bookmarkStart w:id="0" w:name="_GoBack"/>
-          <w:bookmarkEnd w:id="0"/>
           <w:r>
             <w:t xml:space="preserve"> the hash type, now it just looks at the length e.g. 32 or 64 characters</w:t>
           </w:r>
@@ -772,6 +797,119 @@
     </w:lvl>
   </w:abstractNum>
   <w:abstractNum w:abstractNumId="1">
+    <w:nsid w:val="0A3C4ED2"/>
+    <w:multiLevelType w:val="hybridMultilevel"/>
+    <w:tmpl w:val="2244E20E"/>
+    <w:lvl w:ilvl="0" w:tplc="08090005">
+      <w:start w:val="1"/>
+      <w:numFmt w:val="bullet"/>
+      <w:lvlText w:val=""/>
+      <w:lvlJc w:val="left"/>
+      <w:pPr>
+        <w:ind w:left="360" w:hanging="360"/>
+      </w:pPr>
+      <w:rPr>
+        <w:rFonts w:ascii="Wingdings" w:hAnsi="Wingdings" w:hint="default"/>
+      </w:rPr>
+    </w:lvl>
+    <w:lvl w:ilvl="1" w:tplc="08090003" w:tentative="1">
+      <w:start w:val="1"/>
+      <w:numFmt w:val="bullet"/>
+      <w:lvlText w:val="o"/>
+      <w:lvlJc w:val="left"/>
+      <w:pPr>
+        <w:ind w:left="1080" w:hanging="360"/>
+      </w:pPr>
+      <w:rPr>
+        <w:rFonts w:ascii="Courier New" w:hAnsi="Courier New" w:cs="Courier New" w:hint="default"/>
+      </w:rPr>
+    </w:lvl>
+    <w:lvl w:ilvl="2" w:tplc="08090005" w:tentative="1">
+      <w:start w:val="1"/>
+      <w:numFmt w:val="bullet"/>
+      <w:lvlText w:val=""/>
+      <w:lvlJc w:val="left"/>
+      <w:pPr>
+        <w:ind w:left="1800" w:hanging="360"/>
+      </w:pPr>
+      <w:rPr>
+        <w:rFonts w:ascii="Wingdings" w:hAnsi="Wingdings" w:hint="default"/>
+      </w:rPr>
+    </w:lvl>
+    <w:lvl w:ilvl="3" w:tplc="08090001" w:tentative="1">
+      <w:start w:val="1"/>
+      <w:numFmt w:val="bullet"/>
+      <w:lvlText w:val=""/>
+      <w:lvlJc w:val="left"/>
+      <w:pPr>
+        <w:ind w:left="2520" w:hanging="360"/>
+      </w:pPr>
+      <w:rPr>
+        <w:rFonts w:ascii="Symbol" w:hAnsi="Symbol" w:hint="default"/>
+      </w:rPr>
+    </w:lvl>
+    <w:lvl w:ilvl="4" w:tplc="08090003" w:tentative="1">
+      <w:start w:val="1"/>
+      <w:numFmt w:val="bullet"/>
+      <w:lvlText w:val="o"/>
+      <w:lvlJc w:val="left"/>
+      <w:pPr>
+        <w:ind w:left="3240" w:hanging="360"/>
+      </w:pPr>
+      <w:rPr>
+        <w:rFonts w:ascii="Courier New" w:hAnsi="Courier New" w:cs="Courier New" w:hint="default"/>
+      </w:rPr>
+    </w:lvl>
+    <w:lvl w:ilvl="5" w:tplc="08090005" w:tentative="1">
+      <w:start w:val="1"/>
+      <w:numFmt w:val="bullet"/>
+      <w:lvlText w:val=""/>
+      <w:lvlJc w:val="left"/>
+      <w:pPr>
+        <w:ind w:left="3960" w:hanging="360"/>
+      </w:pPr>
+      <w:rPr>
+        <w:rFonts w:ascii="Wingdings" w:hAnsi="Wingdings" w:hint="default"/>
+      </w:rPr>
+    </w:lvl>
+    <w:lvl w:ilvl="6" w:tplc="08090001" w:tentative="1">
+      <w:start w:val="1"/>
+      <w:numFmt w:val="bullet"/>
+      <w:lvlText w:val=""/>
+      <w:lvlJc w:val="left"/>
+      <w:pPr>
+        <w:ind w:left="4680" w:hanging="360"/>
+      </w:pPr>
+      <w:rPr>
+        <w:rFonts w:ascii="Symbol" w:hAnsi="Symbol" w:hint="default"/>
+      </w:rPr>
+    </w:lvl>
+    <w:lvl w:ilvl="7" w:tplc="08090003" w:tentative="1">
+      <w:start w:val="1"/>
+      <w:numFmt w:val="bullet"/>
+      <w:lvlText w:val="o"/>
+      <w:lvlJc w:val="left"/>
+      <w:pPr>
+        <w:ind w:left="5400" w:hanging="360"/>
+      </w:pPr>
+      <w:rPr>
+        <w:rFonts w:ascii="Courier New" w:hAnsi="Courier New" w:cs="Courier New" w:hint="default"/>
+      </w:rPr>
+    </w:lvl>
+    <w:lvl w:ilvl="8" w:tplc="08090005" w:tentative="1">
+      <w:start w:val="1"/>
+      <w:numFmt w:val="bullet"/>
+      <w:lvlText w:val=""/>
+      <w:lvlJc w:val="left"/>
+      <w:pPr>
+        <w:ind w:left="6120" w:hanging="360"/>
+      </w:pPr>
+      <w:rPr>
+        <w:rFonts w:ascii="Wingdings" w:hAnsi="Wingdings" w:hint="default"/>
+      </w:rPr>
+    </w:lvl>
+  </w:abstractNum>
+  <w:abstractNum w:abstractNumId="2">
     <w:nsid w:val="528342EE"/>
     <w:multiLevelType w:val="hybridMultilevel"/>
     <w:tmpl w:val="CBAE6856"/>
@@ -884,7 +1022,7 @@
       </w:rPr>
     </w:lvl>
   </w:abstractNum>
-  <w:abstractNum w:abstractNumId="2">
+  <w:abstractNum w:abstractNumId="3">
     <w:nsid w:val="5A5A7C3E"/>
     <w:multiLevelType w:val="hybridMultilevel"/>
     <w:tmpl w:val="56EE5D38"/>
@@ -1001,9 +1139,12 @@
     <w:abstractNumId w:val="0"/>
   </w:num>
   <w:num w:numId="2">
+    <w:abstractNumId w:val="3"/>
+  </w:num>
+  <w:num w:numId="3">
     <w:abstractNumId w:val="2"/>
   </w:num>
-  <w:num w:numId="3">
+  <w:num w:numId="4">
     <w:abstractNumId w:val="1"/>
   </w:num>
 </w:numbering>
@@ -1992,7 +2133,7 @@
 </file>
 
 <file path=customXml/itemProps2.xml><?xml version="1.0" encoding="utf-8"?>
-<ds:datastoreItem xmlns:ds="http://schemas.openxmlformats.org/officeDocument/2006/customXml" ds:itemID="{E6AE943B-4012-46BB-ABCE-4A623D5BD486}">
+<ds:datastoreItem xmlns:ds="http://schemas.openxmlformats.org/officeDocument/2006/customXml" ds:itemID="{01B31B7E-154A-4A6D-8B2D-663F8A3F6DFA}">
   <ds:schemaRefs>
     <ds:schemaRef ds:uri="http://schemas.openxmlformats.org/officeDocument/2006/bibliography"/>
   </ds:schemaRefs>

</xml_diff>